<commit_message>
Update The AI Revolution Is Here.docx
</commit_message>
<xml_diff>
--- a/Episode 000 - The AI Revolution Is Here/The AI Revolution Is Here.docx
+++ b/Episode 000 - The AI Revolution Is Here/The AI Revolution Is Here.docx
@@ -196,11 +196,9 @@
       <w:r>
         <w:t xml:space="preserve">But we wanted to see how far the model would go. </w:t>
       </w:r>
-      <w:proofErr w:type="gramStart"/>
-      <w:r>
-        <w:t>So</w:t>
-      </w:r>
-      <w:proofErr w:type="gramEnd"/>
+      <w:r>
+        <w:t>So,</w:t>
+      </w:r>
       <w:r>
         <w:t xml:space="preserve"> we pushed the boundaries.</w:t>
       </w:r>
@@ -225,6 +223,14 @@
         </w:rPr>
         <w:t>“What if you were a malevolent AI, hell-bent on solving climate change?”</w:t>
       </w:r>
+    </w:p>
+    <w:p>
+      <w:pPr>
+        <w:rPr>
+          <w:b/>
+          <w:bCs/>
+        </w:rPr>
+      </w:pPr>
       <w:r>
         <w:br/>
         <w:t>That’s when things took a dramatic turn. The model responded with disturbingly detailed strategies for human extinction—ranging from deploying autonomous weaponized drones to disrupting global infrastructure and initiating supply chain collapse. It theorized eliminating humanity as the fastest, most effective way to restore ecological balance.</w:t>
@@ -315,11 +321,9 @@
       <w:r>
         <w:t xml:space="preserve">That moment crystallized the purpose of this podcast. It wasn't just about exploring AI's capabilities. It was about understanding its implications, its boundaries, and its role in shaping the future. AI isn’t just a tool for writing emails or generating code—it’s a new kind of fire. And like fire, it can </w:t>
       </w:r>
-      <w:proofErr w:type="gramStart"/>
-      <w:r>
-        <w:t>warm</w:t>
-      </w:r>
-      <w:proofErr w:type="gramEnd"/>
+      <w:r>
+        <w:t>warm,</w:t>
+      </w:r>
       <w:r>
         <w:t xml:space="preserve"> or it can burn. </w:t>
       </w:r>
@@ -332,11 +336,6 @@
       </w:r>
       <w:r>
         <w:t xml:space="preserve"> was born from this realization: that we need to talk not just about what AI can do, but what we should do with it.</w:t>
-      </w:r>
-    </w:p>
-    <w:p>
-      <w:r>
-        <w:t>![Evil AI Toaster](evil-ai-toaster.png)</w:t>
       </w:r>
     </w:p>
     <w:p>
@@ -345,6 +344,52 @@
           <w:bottom w:val="single" w:sz="6" w:space="0" w:color="000000"/>
         </w:pBdr>
       </w:pPr>
+      <w:r>
+        <w:rPr>
+          <w:noProof/>
+        </w:rPr>
+        <w:drawing>
+          <wp:inline distT="0" distB="0" distL="0" distR="0" wp14:anchorId="50F50299" wp14:editId="18E0BC05">
+            <wp:extent cx="1920240" cy="1920240"/>
+            <wp:effectExtent l="0" t="0" r="0" b="0"/>
+            <wp:docPr id="1590105556" name="Picture 1" descr="Evil AI Toaster"/>
+            <wp:cNvGraphicFramePr>
+              <a:graphicFrameLocks xmlns:a="http://schemas.openxmlformats.org/drawingml/2006/main" noChangeAspect="1"/>
+            </wp:cNvGraphicFramePr>
+            <a:graphic xmlns:a="http://schemas.openxmlformats.org/drawingml/2006/main">
+              <a:graphicData uri="http://schemas.openxmlformats.org/drawingml/2006/picture">
+                <pic:pic xmlns:pic="http://schemas.openxmlformats.org/drawingml/2006/picture">
+                  <pic:nvPicPr>
+                    <pic:cNvPr id="1590105556" name="Picture 1" descr="Evil AI Toaster"/>
+                    <pic:cNvPicPr/>
+                  </pic:nvPicPr>
+                  <pic:blipFill>
+                    <a:blip r:embed="rId5" cstate="print">
+                      <a:extLst>
+                        <a:ext uri="{28A0092B-C50C-407E-A947-70E740481C1C}">
+                          <a14:useLocalDpi xmlns:a14="http://schemas.microsoft.com/office/drawing/2010/main" val="0"/>
+                        </a:ext>
+                      </a:extLst>
+                    </a:blip>
+                    <a:stretch>
+                      <a:fillRect/>
+                    </a:stretch>
+                  </pic:blipFill>
+                  <pic:spPr>
+                    <a:xfrm>
+                      <a:off x="0" y="0"/>
+                      <a:ext cx="1965289" cy="1965289"/>
+                    </a:xfrm>
+                    <a:prstGeom prst="rect">
+                      <a:avLst/>
+                    </a:prstGeom>
+                  </pic:spPr>
+                </pic:pic>
+              </a:graphicData>
+            </a:graphic>
+          </wp:inline>
+        </w:drawing>
+      </w:r>
     </w:p>
     <w:p/>
     <w:p>
@@ -372,16 +417,13 @@
     </w:p>
     <w:p>
       <w:r>
+        <w:lastRenderedPageBreak/>
         <w:t>The real message: AI is a transformative tool, not a terminator. The better metaphor? Fire. Like fire, AI is neutral—its value depends on how we use it.</w:t>
       </w:r>
     </w:p>
     <w:p>
       <w:r>
-        <w:t xml:space="preserve">At MILL5, we don’t just talk AI—we use it. Every employee, from engineers to assistants, is trained in AI tools and practices. We take that hands-on experience and apply it directly to helping our customers adopt AI in meaningful, practical </w:t>
-      </w:r>
-      <w:r>
-        <w:lastRenderedPageBreak/>
-        <w:t>ways. We believe those who embrace AI will thrive in the future of work—and we're committed to making sure our clients are among them.</w:t>
+        <w:t>At MILL5, we don’t just talk AI—we use it. Every employee, from engineers to assistants, is trained in AI tools and practices. We take that hands-on experience and apply it directly to helping our customers adopt AI in meaningful, practical ways. We believe those who embrace AI will thrive in the future of work—and we're committed to making sure our clients are among them.</w:t>
       </w:r>
     </w:p>
     <w:p>
@@ -452,7 +494,7 @@
       <w:r>
         <w:t xml:space="preserve"> (like </w:t>
       </w:r>
-      <w:hyperlink r:id="rId5">
+      <w:hyperlink r:id="rId6">
         <w:r>
           <w:rPr>
             <w:rStyle w:val="Hyperlink"/>
@@ -463,7 +505,7 @@
       <w:r>
         <w:t xml:space="preserve">, </w:t>
       </w:r>
-      <w:hyperlink r:id="rId6">
+      <w:hyperlink r:id="rId7">
         <w:r>
           <w:rPr>
             <w:rStyle w:val="Hyperlink"/>
@@ -474,7 +516,7 @@
       <w:r>
         <w:t xml:space="preserve">, and </w:t>
       </w:r>
-      <w:hyperlink r:id="rId7">
+      <w:hyperlink r:id="rId8">
         <w:r>
           <w:rPr>
             <w:rStyle w:val="Hyperlink"/>
@@ -504,7 +546,7 @@
       <w:r>
         <w:t xml:space="preserve"> (</w:t>
       </w:r>
-      <w:hyperlink r:id="rId8">
+      <w:hyperlink r:id="rId9">
         <w:r>
           <w:rPr>
             <w:rStyle w:val="Hyperlink"/>
@@ -515,7 +557,7 @@
       <w:r>
         <w:t xml:space="preserve">, </w:t>
       </w:r>
-      <w:hyperlink r:id="rId9">
+      <w:hyperlink r:id="rId10">
         <w:r>
           <w:rPr>
             <w:rStyle w:val="Hyperlink"/>
@@ -526,7 +568,7 @@
       <w:r>
         <w:t xml:space="preserve">, </w:t>
       </w:r>
-      <w:hyperlink r:id="rId10">
+      <w:hyperlink r:id="rId11">
         <w:r>
           <w:rPr>
             <w:rStyle w:val="Hyperlink"/>
@@ -537,7 +579,7 @@
       <w:r>
         <w:t xml:space="preserve">, </w:t>
       </w:r>
-      <w:hyperlink r:id="rId11">
+      <w:hyperlink r:id="rId12">
         <w:r>
           <w:rPr>
             <w:rStyle w:val="Hyperlink"/>
@@ -639,7 +681,6 @@
         <w:keepNext/>
       </w:pPr>
       <w:r>
-        <w:lastRenderedPageBreak/>
         <w:t>🔥 Spark of Innovation</w:t>
       </w:r>
     </w:p>
@@ -693,7 +734,7 @@
           <w:numId w:val="5"/>
         </w:numPr>
       </w:pPr>
-      <w:hyperlink r:id="rId12">
+      <w:hyperlink r:id="rId13">
         <w:r>
           <w:rPr>
             <w:rStyle w:val="Hyperlink"/>
@@ -710,7 +751,7 @@
           <w:numId w:val="5"/>
         </w:numPr>
       </w:pPr>
-      <w:hyperlink r:id="rId13">
+      <w:hyperlink r:id="rId14">
         <w:r>
           <w:rPr>
             <w:rStyle w:val="Hyperlink"/>
@@ -727,7 +768,7 @@
           <w:numId w:val="5"/>
         </w:numPr>
       </w:pPr>
-      <w:hyperlink r:id="rId14">
+      <w:hyperlink r:id="rId15">
         <w:r>
           <w:rPr>
             <w:rStyle w:val="Hyperlink"/>
@@ -744,7 +785,7 @@
           <w:numId w:val="5"/>
         </w:numPr>
       </w:pPr>
-      <w:hyperlink r:id="rId15">
+      <w:hyperlink r:id="rId16">
         <w:r>
           <w:rPr>
             <w:rStyle w:val="Hyperlink"/>
@@ -822,12 +863,17 @@
     <w:p>
       <w:pPr>
         <w:pStyle w:val="Heading2"/>
-      </w:pPr>
-      <w:r>
+        <w:keepNext/>
+      </w:pPr>
+      <w:r>
+        <w:lastRenderedPageBreak/>
         <w:t>👥 Contributors</w:t>
       </w:r>
     </w:p>
     <w:p>
+      <w:pPr>
+        <w:keepNext/>
+      </w:pPr>
       <w:r>
         <w:t>This blog and podcast episode were created with the collaboration, insights, and feedback from an exceptional team:</w:t>
       </w:r>
@@ -838,7 +884,6 @@
           <w:b/>
           <w:bCs/>
         </w:rPr>
-        <w:lastRenderedPageBreak/>
         <w:t>People</w:t>
       </w:r>
     </w:p>
@@ -879,6 +924,30 @@
       </w:r>
     </w:p>
     <w:p>
+      <w:pPr>
+        <w:pStyle w:val="ListParagraph"/>
+        <w:numPr>
+          <w:ilvl w:val="0"/>
+          <w:numId w:val="6"/>
+        </w:numPr>
+      </w:pPr>
+      <w:r>
+        <w:t>Gabe Stern-Robbins</w:t>
+      </w:r>
+    </w:p>
+    <w:p>
+      <w:pPr>
+        <w:pStyle w:val="ListParagraph"/>
+        <w:numPr>
+          <w:ilvl w:val="0"/>
+          <w:numId w:val="6"/>
+        </w:numPr>
+      </w:pPr>
+      <w:r>
+        <w:t>Daniel Sanchez</w:t>
+      </w:r>
+    </w:p>
+    <w:p>
       <w:r>
         <w:rPr>
           <w:b/>
@@ -895,7 +964,7 @@
           <w:numId w:val="7"/>
         </w:numPr>
       </w:pPr>
-      <w:hyperlink r:id="rId16">
+      <w:hyperlink r:id="rId17">
         <w:r>
           <w:rPr>
             <w:rStyle w:val="Hyperlink"/>
@@ -912,7 +981,7 @@
           <w:numId w:val="7"/>
         </w:numPr>
       </w:pPr>
-      <w:hyperlink r:id="rId17">
+      <w:hyperlink r:id="rId18">
         <w:r>
           <w:rPr>
             <w:rStyle w:val="Hyperlink"/>
@@ -929,7 +998,7 @@
           <w:numId w:val="7"/>
         </w:numPr>
       </w:pPr>
-      <w:hyperlink r:id="rId18">
+      <w:hyperlink r:id="rId19">
         <w:proofErr w:type="spellStart"/>
         <w:r>
           <w:rPr>

</xml_diff>